<commit_message>
changing file structure of project folder
</commit_message>
<xml_diff>
--- a/Programming Assignment 1/Assumptions and Testing 1.docx
+++ b/Programming Assignment 1/Assumptions and Testing 1.docx
@@ -45,21 +45,7 @@
         <w:rPr>
           <w:rFonts w:cstheme="minorHAnsi"/>
         </w:rPr>
-        <w:t xml:space="preserve">  Include in your submission everything </w:t>
-      </w:r>
-      <w:proofErr w:type="gramStart"/>
-      <w:r>
-        <w:rPr>
-          <w:rFonts w:cstheme="minorHAnsi"/>
-        </w:rPr>
-        <w:t>you’ve</w:t>
-      </w:r>
-      <w:proofErr w:type="gramEnd"/>
-      <w:r>
-        <w:rPr>
-          <w:rFonts w:cstheme="minorHAnsi"/>
-        </w:rPr>
-        <w:t xml:space="preserve"> clarified with the professor.</w:t>
+        <w:t xml:space="preserve">  Include in your submission everything you’ve clarified with the professor.</w:t>
       </w:r>
     </w:p>
     <w:p>
@@ -74,21 +60,7 @@
         <w:rPr>
           <w:rFonts w:cstheme="minorHAnsi"/>
         </w:rPr>
-        <w:t xml:space="preserve">  Include in your submission anything you assumed but </w:t>
-      </w:r>
-      <w:proofErr w:type="gramStart"/>
-      <w:r>
-        <w:rPr>
-          <w:rFonts w:cstheme="minorHAnsi"/>
-        </w:rPr>
-        <w:t>didn’t</w:t>
-      </w:r>
-      <w:proofErr w:type="gramEnd"/>
-      <w:r>
-        <w:rPr>
-          <w:rFonts w:cstheme="minorHAnsi"/>
-        </w:rPr>
-        <w:t xml:space="preserve"> clarify.  Include a justification.</w:t>
+        <w:t xml:space="preserve">  Include in your submission anything you assumed but didn’t clarify.  Include a justification.</w:t>
       </w:r>
     </w:p>
     <w:p>
@@ -295,6 +267,67 @@
       </w:r>
     </w:p>
     <w:p>
+      <w:r>
+        <w:t>Please enter your weight in kg on Earth: 45</w:t>
+      </w:r>
+    </w:p>
+    <w:p>
+      <w:r>
+        <w:t>Please enter the duration, in hours, of the trip: 24</w:t>
+      </w:r>
+    </w:p>
+    <w:p>
+      <w:r>
+        <w:t>Your weight on Mercury is 16.989795918367346 kg, which is</w:t>
+      </w:r>
+    </w:p>
+    <w:p>
+      <w:r>
+        <w:t>37.755102040816325 percent of your weight on Earth.</w:t>
+      </w:r>
+    </w:p>
+    <w:p>
+      <w:r>
+        <w:t>Your weight on Venus is 40.867346938775505 kg, which is</w:t>
+      </w:r>
+    </w:p>
+    <w:p>
+      <w:r>
+        <w:t>90.81632653061224 percent of your weight on Earth.</w:t>
+      </w:r>
+    </w:p>
+    <w:p>
+      <w:r>
+        <w:t>Your weight on Mars is 16.989795918367346 kg, which is</w:t>
+      </w:r>
+    </w:p>
+    <w:p>
+      <w:r>
+        <w:lastRenderedPageBreak/>
+        <w:t>37.755102040816325 percent of your weight on Earth.</w:t>
+      </w:r>
+    </w:p>
+    <w:p>
+      <w:r>
+        <w:t>In 24.0 hours, Mercury will travel 4095360.0 km.</w:t>
+      </w:r>
+    </w:p>
+    <w:p>
+      <w:r>
+        <w:t>In 24.0 hours, Venus will travel 3024000.0 km.</w:t>
+      </w:r>
+    </w:p>
+    <w:p>
+      <w:r>
+        <w:t>In 24.0 hours, Earth will travel 2574720.0 km.</w:t>
+      </w:r>
+    </w:p>
+    <w:p>
+      <w:r>
+        <w:t>In 24.0 hours, Mars will travel 2082240.0000000005 km.</w:t>
+      </w:r>
+    </w:p>
+    <w:p>
       <w:pPr>
         <w:pStyle w:val="Heading3"/>
       </w:pPr>
@@ -308,6 +341,17 @@
       </w:r>
     </w:p>
     <w:p>
+      <w:r>
+        <w:t>Everything matched exactly, except for the weight section for Venus. It is off by a</w:t>
+      </w:r>
+      <w:r>
+        <w:t xml:space="preserve"> very</w:t>
+      </w:r>
+      <w:r>
+        <w:t xml:space="preserve"> small amount.</w:t>
+      </w:r>
+    </w:p>
+    <w:p>
       <w:pPr>
         <w:pStyle w:val="Heading2"/>
       </w:pPr>
@@ -362,7 +406,6 @@
         <w:pStyle w:val="Heading3"/>
       </w:pPr>
       <w:r>
-        <w:lastRenderedPageBreak/>
         <w:t>Expected output</w:t>
       </w:r>
     </w:p>
@@ -509,6 +552,67 @@
       </w:r>
     </w:p>
     <w:p>
+      <w:r>
+        <w:t>Please enter your weight in kg on Earth: 0</w:t>
+      </w:r>
+    </w:p>
+    <w:p>
+      <w:r>
+        <w:t>Please enter the duration, in hours, of the trip: 0</w:t>
+      </w:r>
+    </w:p>
+    <w:p>
+      <w:r>
+        <w:t>Your weight on Mercury is 0.0 kg, which is</w:t>
+      </w:r>
+    </w:p>
+    <w:p>
+      <w:r>
+        <w:t>37.755102040816325 percent of your weight on Earth.</w:t>
+      </w:r>
+    </w:p>
+    <w:p>
+      <w:r>
+        <w:t>Your weight on Venus is 0.0 kg, which is</w:t>
+      </w:r>
+    </w:p>
+    <w:p>
+      <w:r>
+        <w:t xml:space="preserve">90.81632653061224 percent of your weight on Earth. </w:t>
+      </w:r>
+    </w:p>
+    <w:p>
+      <w:r>
+        <w:lastRenderedPageBreak/>
+        <w:t>Your weight on Mars is 0.0 kg, which is</w:t>
+      </w:r>
+    </w:p>
+    <w:p>
+      <w:r>
+        <w:t>37.755102040816325 percent of your weight on Earth.</w:t>
+      </w:r>
+    </w:p>
+    <w:p>
+      <w:r>
+        <w:t>In 0.0 hours, Mercury will travel 0.0 km.</w:t>
+      </w:r>
+    </w:p>
+    <w:p>
+      <w:r>
+        <w:t>In 0.0 hours, Venus will travel 0.0 km.</w:t>
+      </w:r>
+    </w:p>
+    <w:p>
+      <w:r>
+        <w:t>In 0.0 hours, Earth will travel 0.0 km.</w:t>
+      </w:r>
+    </w:p>
+    <w:p>
+      <w:r>
+        <w:t>In 0.0 hours, Mars will travel 0.0 km.</w:t>
+      </w:r>
+    </w:p>
+    <w:p>
       <w:pPr>
         <w:pStyle w:val="Heading3"/>
       </w:pPr>
@@ -519,6 +623,11 @@
     <w:p>
       <w:r>
         <w:t>Describe whether your program’s output matches expectations.</w:t>
+      </w:r>
+    </w:p>
+    <w:p>
+      <w:r>
+        <w:t>The output matches the expected output</w:t>
       </w:r>
     </w:p>
     <w:p/>
@@ -718,6 +827,67 @@
       </w:r>
     </w:p>
     <w:p>
+      <w:r>
+        <w:t>Please enter your weight in kg on Earth: 1</w:t>
+      </w:r>
+    </w:p>
+    <w:p>
+      <w:r>
+        <w:t>Please enter the duration, in hours, of the trip: 1</w:t>
+      </w:r>
+    </w:p>
+    <w:p>
+      <w:r>
+        <w:t xml:space="preserve">Your weight on Mercury is 0.37755102040816324 kg, which is </w:t>
+      </w:r>
+    </w:p>
+    <w:p>
+      <w:r>
+        <w:t>37.755102040816325 percent of your weight on Earth.</w:t>
+      </w:r>
+    </w:p>
+    <w:p>
+      <w:r>
+        <w:t xml:space="preserve">Your weight on Venus is 0.9081632653061223 kg, which is </w:t>
+      </w:r>
+    </w:p>
+    <w:p>
+      <w:r>
+        <w:lastRenderedPageBreak/>
+        <w:t>90.81632653061224 percent of your weight on Earth.</w:t>
+      </w:r>
+    </w:p>
+    <w:p>
+      <w:r>
+        <w:t>Your weight on Mars is 0.37755102040816324 kg, which is</w:t>
+      </w:r>
+    </w:p>
+    <w:p>
+      <w:r>
+        <w:t>37.755102040816325 percent of your weight on Earth.</w:t>
+      </w:r>
+    </w:p>
+    <w:p>
+      <w:r>
+        <w:t>In 1.0 hours, Mercury will travel 170640.0 km.</w:t>
+      </w:r>
+    </w:p>
+    <w:p>
+      <w:r>
+        <w:t>In 1.0 hours, Venus will travel 126000.0 km.</w:t>
+      </w:r>
+    </w:p>
+    <w:p>
+      <w:r>
+        <w:t>In 1.0 hours, Earth will travel 107280.0 km.</w:t>
+      </w:r>
+    </w:p>
+    <w:p>
+      <w:r>
+        <w:t>In 1.0 hours, Mars will travel 86760.0 km.</w:t>
+      </w:r>
+    </w:p>
+    <w:p>
       <w:pPr>
         <w:pStyle w:val="Heading3"/>
       </w:pPr>
@@ -728,6 +898,14 @@
     <w:p>
       <w:r>
         <w:t>Describe whether your program’s output matches expectations.</w:t>
+      </w:r>
+    </w:p>
+    <w:p>
+      <w:r>
+        <w:t>The output matches the expected output</w:t>
+      </w:r>
+      <w:r>
+        <w:t>, except for the weight section for Venus by a very small amount.</w:t>
       </w:r>
     </w:p>
     <w:p/>

</xml_diff>